<commit_message>
added first draft of User Manual and Troubleshooting Guide
</commit_message>
<xml_diff>
--- a/Flowcharts/Software detailed flowchart.docx
+++ b/Flowcharts/Software detailed flowchart.docx
@@ -972,6 +972,8 @@
       <w:pPr>
         <w:spacing w:after="0"/>
       </w:pPr>
+      <w:bookmarkStart w:id="0" w:name="_GoBack"/>
+      <w:bookmarkEnd w:id="0"/>
     </w:p>
     <w:p>
       <w:pPr>
@@ -2386,125 +2388,7 @@
         <mc:AlternateContent>
           <mc:Choice Requires="wps">
             <w:drawing>
-              <wp:anchor distT="0" distB="0" distL="114300" distR="114300" simplePos="0" relativeHeight="251748352" behindDoc="0" locked="0" layoutInCell="1" allowOverlap="1" wp14:anchorId="5AAF73F3" wp14:editId="180017B5">
-                <wp:simplePos x="0" y="0"/>
-                <wp:positionH relativeFrom="column">
-                  <wp:posOffset>5838824</wp:posOffset>
-                </wp:positionH>
-                <wp:positionV relativeFrom="paragraph">
-                  <wp:posOffset>3979545</wp:posOffset>
-                </wp:positionV>
-                <wp:extent cx="775335" cy="238125"/>
-                <wp:effectExtent l="0" t="0" r="24765" b="28575"/>
-                <wp:wrapNone/>
-                <wp:docPr id="53" name="Text Box 53"/>
-                <wp:cNvGraphicFramePr>
-                  <a:graphicFrameLocks xmlns:a="http://schemas.openxmlformats.org/drawingml/2006/main"/>
-                </wp:cNvGraphicFramePr>
-                <a:graphic xmlns:a="http://schemas.openxmlformats.org/drawingml/2006/main">
-                  <a:graphicData uri="http://schemas.microsoft.com/office/word/2010/wordprocessingShape">
-                    <wps:wsp>
-                      <wps:cNvSpPr txBox="1">
-                        <a:spLocks noChangeArrowheads="1"/>
-                      </wps:cNvSpPr>
-                      <wps:spPr bwMode="auto">
-                        <a:xfrm>
-                          <a:off x="0" y="0"/>
-                          <a:ext cx="775335" cy="238125"/>
-                        </a:xfrm>
-                        <a:prstGeom prst="rect">
-                          <a:avLst/>
-                        </a:prstGeom>
-                        <a:ln>
-                          <a:headEnd/>
-                          <a:tailEnd/>
-                        </a:ln>
-                      </wps:spPr>
-                      <wps:style>
-                        <a:lnRef idx="2">
-                          <a:schemeClr val="accent2"/>
-                        </a:lnRef>
-                        <a:fillRef idx="1">
-                          <a:schemeClr val="lt1"/>
-                        </a:fillRef>
-                        <a:effectRef idx="0">
-                          <a:schemeClr val="accent2"/>
-                        </a:effectRef>
-                        <a:fontRef idx="minor">
-                          <a:schemeClr val="dk1"/>
-                        </a:fontRef>
-                      </wps:style>
-                      <wps:txbx>
-                        <w:txbxContent>
-                          <w:p>
-                            <w:pPr>
-                              <w:jc w:val="center"/>
-                              <w:rPr>
-                                <w:b/>
-                                <w:color w:val="FF0000"/>
-                              </w:rPr>
-                            </w:pPr>
-                            <w:r>
-                              <w:rPr>
-                                <w:b/>
-                                <w:color w:val="FF0000"/>
-                              </w:rPr>
-                              <w:t>Exit</w:t>
-                            </w:r>
-                          </w:p>
-                        </w:txbxContent>
-                      </wps:txbx>
-                      <wps:bodyPr rot="0" vert="horz" wrap="square" lIns="91440" tIns="45720" rIns="91440" bIns="45720" anchor="t" anchorCtr="0">
-                        <a:noAutofit/>
-                      </wps:bodyPr>
-                    </wps:wsp>
-                  </a:graphicData>
-                </a:graphic>
-                <wp14:sizeRelH relativeFrom="margin">
-                  <wp14:pctWidth>0</wp14:pctWidth>
-                </wp14:sizeRelH>
-                <wp14:sizeRelV relativeFrom="margin">
-                  <wp14:pctHeight>0</wp14:pctHeight>
-                </wp14:sizeRelV>
-              </wp:anchor>
-            </w:drawing>
-          </mc:Choice>
-          <mc:Fallback>
-            <w:pict>
-              <v:shape id="Text Box 53" o:spid="_x0000_s1034" type="#_x0000_t202" style="position:absolute;margin-left:459.75pt;margin-top:313.35pt;width:61.05pt;height:18.75pt;z-index:251748352;visibility:visible;mso-wrap-style:square;mso-width-percent:0;mso-height-percent:0;mso-wrap-distance-left:9pt;mso-wrap-distance-top:0;mso-wrap-distance-right:9pt;mso-wrap-distance-bottom:0;mso-position-horizontal:absolute;mso-position-horizontal-relative:text;mso-position-vertical:absolute;mso-position-vertical-relative:text;mso-width-percent:0;mso-height-percent:0;mso-width-relative:margin;mso-height-relative:margin;v-text-anchor:top" o:gfxdata="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" fillcolor="white [3201]" strokecolor="#c0504d [3205]" strokeweight="2pt">
-                <v:textbox>
-                  <w:txbxContent>
-                    <w:p>
-                      <w:pPr>
-                        <w:jc w:val="center"/>
-                        <w:rPr>
-                          <w:b/>
-                          <w:color w:val="FF0000"/>
-                        </w:rPr>
-                      </w:pPr>
-                      <w:r>
-                        <w:rPr>
-                          <w:b/>
-                          <w:color w:val="FF0000"/>
-                        </w:rPr>
-                        <w:t>Exit</w:t>
-                      </w:r>
-                    </w:p>
-                  </w:txbxContent>
-                </v:textbox>
-              </v:shape>
-            </w:pict>
-          </mc:Fallback>
-        </mc:AlternateContent>
-      </w:r>
-      <w:r>
-        <w:rPr>
-          <w:noProof/>
-        </w:rPr>
-        <mc:AlternateContent>
-          <mc:Choice Requires="wps">
-            <w:drawing>
-              <wp:anchor distT="0" distB="0" distL="114300" distR="114300" simplePos="0" relativeHeight="251715584" behindDoc="0" locked="0" layoutInCell="1" allowOverlap="1" wp14:anchorId="569A39D8" wp14:editId="75A9EB0F">
+              <wp:anchor distT="0" distB="0" distL="114300" distR="114300" simplePos="0" relativeHeight="251715584" behindDoc="0" locked="0" layoutInCell="1" allowOverlap="1" wp14:anchorId="29C695F3" wp14:editId="427353CF">
                 <wp:simplePos x="0" y="0"/>
                 <wp:positionH relativeFrom="column">
                   <wp:posOffset>6134100</wp:posOffset>
@@ -2576,7 +2460,7 @@
         <mc:AlternateContent>
           <mc:Choice Requires="wps">
             <w:drawing>
-              <wp:anchor distT="0" distB="0" distL="114300" distR="114300" simplePos="0" relativeHeight="251747328" behindDoc="0" locked="0" layoutInCell="1" allowOverlap="1" wp14:anchorId="12AB8541" wp14:editId="5923CA2E">
+              <wp:anchor distT="0" distB="0" distL="114300" distR="114300" simplePos="0" relativeHeight="251747328" behindDoc="0" locked="0" layoutInCell="1" allowOverlap="1" wp14:anchorId="5D62FF71" wp14:editId="39EE8AB0">
                 <wp:simplePos x="0" y="0"/>
                 <wp:positionH relativeFrom="column">
                   <wp:posOffset>4236720</wp:posOffset>
@@ -2643,7 +2527,7 @@
           </mc:Choice>
           <mc:Fallback>
             <w:pict>
-              <v:shape id="Text Box 52" o:spid="_x0000_s1035" type="#_x0000_t202" style="position:absolute;margin-left:333.6pt;margin-top:267.75pt;width:73.8pt;height:39.6pt;z-index:251747328;visibility:visible;mso-wrap-style:square;mso-width-percent:0;mso-height-percent:0;mso-wrap-distance-left:9pt;mso-wrap-distance-top:0;mso-wrap-distance-right:9pt;mso-wrap-distance-bottom:0;mso-position-horizontal:absolute;mso-position-horizontal-relative:text;mso-position-vertical:absolute;mso-position-vertical-relative:text;mso-width-percent:0;mso-height-percent:0;mso-width-relative:margin;mso-height-relative:margin;v-text-anchor:top" o:gfxdata="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" strokeweight="1pt">
+              <v:shape id="Text Box 52" o:spid="_x0000_s1034" type="#_x0000_t202" style="position:absolute;margin-left:333.6pt;margin-top:267.75pt;width:73.8pt;height:39.6pt;z-index:251747328;visibility:visible;mso-wrap-style:square;mso-width-percent:0;mso-height-percent:0;mso-wrap-distance-left:9pt;mso-wrap-distance-top:0;mso-wrap-distance-right:9pt;mso-wrap-distance-bottom:0;mso-position-horizontal:absolute;mso-position-horizontal-relative:text;mso-position-vertical:absolute;mso-position-vertical-relative:text;mso-width-percent:0;mso-height-percent:0;mso-width-relative:margin;mso-height-relative:margin;v-text-anchor:top" o:gfxdata="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" strokeweight="1pt">
                 <v:textbox>
                   <w:txbxContent>
                     <w:p>
@@ -2665,7 +2549,7 @@
         <mc:AlternateContent>
           <mc:Choice Requires="wps">
             <w:drawing>
-              <wp:anchor distT="0" distB="0" distL="114300" distR="114300" simplePos="0" relativeHeight="251746304" behindDoc="0" locked="0" layoutInCell="1" allowOverlap="1" wp14:anchorId="4D10300F" wp14:editId="01109821">
+              <wp:anchor distT="0" distB="0" distL="114300" distR="114300" simplePos="0" relativeHeight="251746304" behindDoc="0" locked="0" layoutInCell="1" allowOverlap="1" wp14:anchorId="0F4B465A" wp14:editId="55D697F3">
                 <wp:simplePos x="0" y="0"/>
                 <wp:positionH relativeFrom="column">
                   <wp:posOffset>2419350</wp:posOffset>
@@ -2732,7 +2616,7 @@
           </mc:Choice>
           <mc:Fallback>
             <w:pict>
-              <v:shape id="Text Box 51" o:spid="_x0000_s1036" type="#_x0000_t202" style="position:absolute;margin-left:190.5pt;margin-top:265.6pt;width:73.8pt;height:39.6pt;z-index:251746304;visibility:visible;mso-wrap-style:square;mso-width-percent:0;mso-height-percent:0;mso-wrap-distance-left:9pt;mso-wrap-distance-top:0;mso-wrap-distance-right:9pt;mso-wrap-distance-bottom:0;mso-position-horizontal:absolute;mso-position-horizontal-relative:text;mso-position-vertical:absolute;mso-position-vertical-relative:text;mso-width-percent:0;mso-height-percent:0;mso-width-relative:margin;mso-height-relative:margin;v-text-anchor:top" o:gfxdata="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" strokeweight="1pt">
+              <v:shape id="Text Box 51" o:spid="_x0000_s1035" type="#_x0000_t202" style="position:absolute;margin-left:190.5pt;margin-top:265.6pt;width:73.8pt;height:39.6pt;z-index:251746304;visibility:visible;mso-wrap-style:square;mso-width-percent:0;mso-height-percent:0;mso-wrap-distance-left:9pt;mso-wrap-distance-top:0;mso-wrap-distance-right:9pt;mso-wrap-distance-bottom:0;mso-position-horizontal:absolute;mso-position-horizontal-relative:text;mso-position-vertical:absolute;mso-position-vertical-relative:text;mso-width-percent:0;mso-height-percent:0;mso-width-relative:margin;mso-height-relative:margin;v-text-anchor:top" o:gfxdata="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" strokeweight="1pt">
                 <v:textbox>
                   <w:txbxContent>
                     <w:p>
@@ -2754,7 +2638,7 @@
         <mc:AlternateContent>
           <mc:Choice Requires="wps">
             <w:drawing>
-              <wp:anchor distT="0" distB="0" distL="114300" distR="114300" simplePos="0" relativeHeight="251745280" behindDoc="0" locked="0" layoutInCell="1" allowOverlap="1" wp14:anchorId="74A8D3F2" wp14:editId="0BD7E055">
+              <wp:anchor distT="0" distB="0" distL="114300" distR="114300" simplePos="0" relativeHeight="251745280" behindDoc="0" locked="0" layoutInCell="1" allowOverlap="1" wp14:anchorId="24903A64" wp14:editId="4C1CE47F">
                 <wp:simplePos x="0" y="0"/>
                 <wp:positionH relativeFrom="column">
                   <wp:posOffset>2895600</wp:posOffset>
@@ -2822,7 +2706,7 @@
         <mc:AlternateContent>
           <mc:Choice Requires="wps">
             <w:drawing>
-              <wp:anchor distT="0" distB="0" distL="114300" distR="114300" simplePos="0" relativeHeight="251744256" behindDoc="0" locked="0" layoutInCell="1" allowOverlap="1" wp14:anchorId="73C5CDCE" wp14:editId="06754922">
+              <wp:anchor distT="0" distB="0" distL="114300" distR="114300" simplePos="0" relativeHeight="251744256" behindDoc="0" locked="0" layoutInCell="1" allowOverlap="1" wp14:anchorId="0B76B1A2" wp14:editId="638950FE">
                 <wp:simplePos x="0" y="0"/>
                 <wp:positionH relativeFrom="column">
                   <wp:posOffset>5655945</wp:posOffset>
@@ -2889,7 +2773,7 @@
           </mc:Choice>
           <mc:Fallback>
             <w:pict>
-              <v:shape id="Text Box 46" o:spid="_x0000_s1037" type="#_x0000_t202" style="position:absolute;margin-left:445.35pt;margin-top:218.65pt;width:75pt;height:39.75pt;z-index:251744256;visibility:visible;mso-wrap-style:square;mso-width-percent:0;mso-height-percent:0;mso-wrap-distance-left:9pt;mso-wrap-distance-top:0;mso-wrap-distance-right:9pt;mso-wrap-distance-bottom:0;mso-position-horizontal:absolute;mso-position-horizontal-relative:text;mso-position-vertical:absolute;mso-position-vertical-relative:text;mso-width-percent:0;mso-height-percent:0;mso-width-relative:margin;mso-height-relative:margin;v-text-anchor:top" o:gfxdata="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" strokeweight="1pt">
+              <v:shape id="Text Box 46" o:spid="_x0000_s1036" type="#_x0000_t202" style="position:absolute;margin-left:445.35pt;margin-top:218.65pt;width:75pt;height:39.75pt;z-index:251744256;visibility:visible;mso-wrap-style:square;mso-width-percent:0;mso-height-percent:0;mso-wrap-distance-left:9pt;mso-wrap-distance-top:0;mso-wrap-distance-right:9pt;mso-wrap-distance-bottom:0;mso-position-horizontal:absolute;mso-position-horizontal-relative:text;mso-position-vertical:absolute;mso-position-vertical-relative:text;mso-width-percent:0;mso-height-percent:0;mso-width-relative:margin;mso-height-relative:margin;v-text-anchor:top" o:gfxdata="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" strokeweight="1pt">
                 <v:textbox>
                   <w:txbxContent>
                     <w:p>
@@ -2911,7 +2795,7 @@
         <mc:AlternateContent>
           <mc:Choice Requires="wps">
             <w:drawing>
-              <wp:anchor distT="0" distB="0" distL="114300" distR="114300" simplePos="0" relativeHeight="251735040" behindDoc="0" locked="0" layoutInCell="1" allowOverlap="1" wp14:anchorId="5C83430A" wp14:editId="32AFBE7C">
+              <wp:anchor distT="0" distB="0" distL="114300" distR="114300" simplePos="0" relativeHeight="251735040" behindDoc="0" locked="0" layoutInCell="1" allowOverlap="1" wp14:anchorId="25F50282" wp14:editId="436DEDB9">
                 <wp:simplePos x="0" y="0"/>
                 <wp:positionH relativeFrom="column">
                   <wp:posOffset>3867150</wp:posOffset>
@@ -2978,7 +2862,7 @@
           </mc:Choice>
           <mc:Fallback>
             <w:pict>
-              <v:shape id="Text Box 18" o:spid="_x0000_s1038" type="#_x0000_t202" style="position:absolute;margin-left:304.5pt;margin-top:218.2pt;width:135pt;height:39.6pt;z-index:251735040;visibility:visible;mso-wrap-style:square;mso-width-percent:0;mso-height-percent:0;mso-wrap-distance-left:9pt;mso-wrap-distance-top:0;mso-wrap-distance-right:9pt;mso-wrap-distance-bottom:0;mso-position-horizontal:absolute;mso-position-horizontal-relative:text;mso-position-vertical:absolute;mso-position-vertical-relative:text;mso-width-percent:0;mso-height-percent:0;mso-width-relative:margin;mso-height-relative:margin;v-text-anchor:top" o:gfxdata="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" strokeweight="1pt">
+              <v:shape id="Text Box 18" o:spid="_x0000_s1037" type="#_x0000_t202" style="position:absolute;margin-left:304.5pt;margin-top:218.2pt;width:135pt;height:39.6pt;z-index:251735040;visibility:visible;mso-wrap-style:square;mso-width-percent:0;mso-height-percent:0;mso-wrap-distance-left:9pt;mso-wrap-distance-top:0;mso-wrap-distance-right:9pt;mso-wrap-distance-bottom:0;mso-position-horizontal:absolute;mso-position-horizontal-relative:text;mso-position-vertical:absolute;mso-position-vertical-relative:text;mso-width-percent:0;mso-height-percent:0;mso-width-relative:margin;mso-height-relative:margin;v-text-anchor:top" o:gfxdata="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" strokeweight="1pt">
                 <v:textbox>
                   <w:txbxContent>
                     <w:p>
@@ -3000,7 +2884,7 @@
         <mc:AlternateContent>
           <mc:Choice Requires="wps">
             <w:drawing>
-              <wp:anchor distT="0" distB="0" distL="114300" distR="114300" simplePos="0" relativeHeight="251743232" behindDoc="0" locked="0" layoutInCell="1" allowOverlap="1" wp14:anchorId="1B2B6B73" wp14:editId="6BC5CA6E">
+              <wp:anchor distT="0" distB="0" distL="114300" distR="114300" simplePos="0" relativeHeight="251743232" behindDoc="0" locked="0" layoutInCell="1" allowOverlap="1" wp14:anchorId="6B45AA65" wp14:editId="6AA6DCE0">
                 <wp:simplePos x="0" y="0"/>
                 <wp:positionH relativeFrom="column">
                   <wp:posOffset>1975485</wp:posOffset>
@@ -3067,7 +2951,7 @@
           </mc:Choice>
           <mc:Fallback>
             <w:pict>
-              <v:shape id="Text Box 45" o:spid="_x0000_s1039" type="#_x0000_t202" style="position:absolute;margin-left:155.55pt;margin-top:218.2pt;width:2in;height:39.6pt;z-index:251743232;visibility:visible;mso-wrap-style:square;mso-width-percent:0;mso-height-percent:0;mso-wrap-distance-left:9pt;mso-wrap-distance-top:0;mso-wrap-distance-right:9pt;mso-wrap-distance-bottom:0;mso-position-horizontal:absolute;mso-position-horizontal-relative:text;mso-position-vertical:absolute;mso-position-vertical-relative:text;mso-width-percent:0;mso-height-percent:0;mso-width-relative:margin;mso-height-relative:margin;v-text-anchor:top" o:gfxdata="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" strokeweight="1pt">
+              <v:shape id="Text Box 45" o:spid="_x0000_s1038" type="#_x0000_t202" style="position:absolute;margin-left:155.55pt;margin-top:218.2pt;width:2in;height:39.6pt;z-index:251743232;visibility:visible;mso-wrap-style:square;mso-width-percent:0;mso-height-percent:0;mso-wrap-distance-left:9pt;mso-wrap-distance-top:0;mso-wrap-distance-right:9pt;mso-wrap-distance-bottom:0;mso-position-horizontal:absolute;mso-position-horizontal-relative:text;mso-position-vertical:absolute;mso-position-vertical-relative:text;mso-width-percent:0;mso-height-percent:0;mso-width-relative:margin;mso-height-relative:margin;v-text-anchor:top" o:gfxdata="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" strokeweight="1pt">
                 <v:textbox>
                   <w:txbxContent>
                     <w:p>
@@ -3089,7 +2973,7 @@
         <mc:AlternateContent>
           <mc:Choice Requires="wps">
             <w:drawing>
-              <wp:anchor distT="0" distB="0" distL="114300" distR="114300" simplePos="0" relativeHeight="251730944" behindDoc="0" locked="0" layoutInCell="1" allowOverlap="1" wp14:anchorId="1DF3CBE2" wp14:editId="2CE16290">
+              <wp:anchor distT="0" distB="0" distL="114300" distR="114300" simplePos="0" relativeHeight="251730944" behindDoc="0" locked="0" layoutInCell="1" allowOverlap="1" wp14:anchorId="1E7464B4" wp14:editId="7248135F">
                 <wp:simplePos x="0" y="0"/>
                 <wp:positionH relativeFrom="column">
                   <wp:posOffset>4319905</wp:posOffset>
@@ -3159,7 +3043,7 @@
           </mc:Choice>
           <mc:Fallback>
             <w:pict>
-              <v:shape id="Text Box 14" o:spid="_x0000_s1040" type="#_x0000_t202" style="position:absolute;margin-left:340.15pt;margin-top:159.6pt;width:61.8pt;height:39.6pt;z-index:251730944;visibility:visible;mso-wrap-style:square;mso-width-percent:0;mso-height-percent:0;mso-wrap-distance-left:9pt;mso-wrap-distance-top:0;mso-wrap-distance-right:9pt;mso-wrap-distance-bottom:0;mso-position-horizontal:absolute;mso-position-horizontal-relative:text;mso-position-vertical:absolute;mso-position-vertical-relative:text;mso-width-percent:0;mso-height-percent:0;mso-width-relative:margin;mso-height-relative:margin;v-text-anchor:top" o:gfxdata="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" strokeweight="1pt">
+              <v:shape id="Text Box 14" o:spid="_x0000_s1039" type="#_x0000_t202" style="position:absolute;margin-left:340.15pt;margin-top:159.6pt;width:61.8pt;height:39.6pt;z-index:251730944;visibility:visible;mso-wrap-style:square;mso-width-percent:0;mso-height-percent:0;mso-wrap-distance-left:9pt;mso-wrap-distance-top:0;mso-wrap-distance-right:9pt;mso-wrap-distance-bottom:0;mso-position-horizontal:absolute;mso-position-horizontal-relative:text;mso-position-vertical:absolute;mso-position-vertical-relative:text;mso-width-percent:0;mso-height-percent:0;mso-width-relative:margin;mso-height-relative:margin;v-text-anchor:top" o:gfxdata="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" strokeweight="1pt">
                 <v:textbox>
                   <w:txbxContent>
                     <w:p>
@@ -3184,7 +3068,7 @@
         <mc:AlternateContent>
           <mc:Choice Requires="wps">
             <w:drawing>
-              <wp:anchor distT="0" distB="0" distL="114300" distR="114300" simplePos="0" relativeHeight="251734016" behindDoc="0" locked="0" layoutInCell="1" allowOverlap="1" wp14:anchorId="5D8EF066" wp14:editId="4FA95AD6">
+              <wp:anchor distT="0" distB="0" distL="114300" distR="114300" simplePos="0" relativeHeight="251734016" behindDoc="0" locked="0" layoutInCell="1" allowOverlap="1" wp14:anchorId="521C1660" wp14:editId="1A934C40">
                 <wp:simplePos x="0" y="0"/>
                 <wp:positionH relativeFrom="column">
                   <wp:posOffset>971550</wp:posOffset>
@@ -3251,7 +3135,7 @@
           </mc:Choice>
           <mc:Fallback>
             <w:pict>
-              <v:shape id="Text Box 17" o:spid="_x0000_s1041" type="#_x0000_t202" style="position:absolute;margin-left:76.5pt;margin-top:218.2pt;width:73.8pt;height:39.6pt;z-index:251734016;visibility:visible;mso-wrap-style:square;mso-width-percent:0;mso-height-percent:0;mso-wrap-distance-left:9pt;mso-wrap-distance-top:0;mso-wrap-distance-right:9pt;mso-wrap-distance-bottom:0;mso-position-horizontal:absolute;mso-position-horizontal-relative:text;mso-position-vertical:absolute;mso-position-vertical-relative:text;mso-width-percent:0;mso-height-percent:0;mso-width-relative:margin;mso-height-relative:margin;v-text-anchor:top" o:gfxdata="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" strokeweight="1pt">
+              <v:shape id="Text Box 17" o:spid="_x0000_s1040" type="#_x0000_t202" style="position:absolute;margin-left:76.5pt;margin-top:218.2pt;width:73.8pt;height:39.6pt;z-index:251734016;visibility:visible;mso-wrap-style:square;mso-width-percent:0;mso-height-percent:0;mso-wrap-distance-left:9pt;mso-wrap-distance-top:0;mso-wrap-distance-right:9pt;mso-wrap-distance-bottom:0;mso-position-horizontal:absolute;mso-position-horizontal-relative:text;mso-position-vertical:absolute;mso-position-vertical-relative:text;mso-width-percent:0;mso-height-percent:0;mso-width-relative:margin;mso-height-relative:margin;v-text-anchor:top" o:gfxdata="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" strokeweight="1pt">
                 <v:textbox>
                   <w:txbxContent>
                     <w:p>
@@ -3273,7 +3157,7 @@
         <mc:AlternateContent>
           <mc:Choice Requires="wps">
             <w:drawing>
-              <wp:anchor distT="0" distB="0" distL="114300" distR="114300" simplePos="0" relativeHeight="251731968" behindDoc="0" locked="0" layoutInCell="1" allowOverlap="1" wp14:anchorId="2F0E9F28" wp14:editId="5EFC8C15">
+              <wp:anchor distT="0" distB="0" distL="114300" distR="114300" simplePos="0" relativeHeight="251731968" behindDoc="0" locked="0" layoutInCell="1" allowOverlap="1" wp14:anchorId="1FE0F1E4" wp14:editId="13AC8BFA">
                 <wp:simplePos x="0" y="0"/>
                 <wp:positionH relativeFrom="column">
                   <wp:posOffset>1442085</wp:posOffset>
@@ -3345,7 +3229,7 @@
         <mc:AlternateContent>
           <mc:Choice Requires="wps">
             <w:drawing>
-              <wp:anchor distT="0" distB="0" distL="114300" distR="114300" simplePos="0" relativeHeight="251729920" behindDoc="0" locked="0" layoutInCell="1" allowOverlap="1" wp14:anchorId="1996F792" wp14:editId="4FA44BC5">
+              <wp:anchor distT="0" distB="0" distL="114300" distR="114300" simplePos="0" relativeHeight="251729920" behindDoc="0" locked="0" layoutInCell="1" allowOverlap="1" wp14:anchorId="5D82A89F" wp14:editId="788BBB71">
                 <wp:simplePos x="0" y="0"/>
                 <wp:positionH relativeFrom="column">
                   <wp:posOffset>1038225</wp:posOffset>
@@ -3412,7 +3296,7 @@
           </mc:Choice>
           <mc:Fallback>
             <w:pict>
-              <v:shape id="Text Box 13" o:spid="_x0000_s1042" type="#_x0000_t202" style="position:absolute;margin-left:81.75pt;margin-top:159.45pt;width:63pt;height:39.6pt;z-index:251729920;visibility:visible;mso-wrap-style:square;mso-width-percent:0;mso-height-percent:0;mso-wrap-distance-left:9pt;mso-wrap-distance-top:0;mso-wrap-distance-right:9pt;mso-wrap-distance-bottom:0;mso-position-horizontal:absolute;mso-position-horizontal-relative:text;mso-position-vertical:absolute;mso-position-vertical-relative:text;mso-width-percent:0;mso-height-percent:0;mso-width-relative:margin;mso-height-relative:margin;v-text-anchor:top" o:gfxdata="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" strokeweight="1pt">
+              <v:shape id="Text Box 13" o:spid="_x0000_s1041" type="#_x0000_t202" style="position:absolute;margin-left:81.75pt;margin-top:159.45pt;width:63pt;height:39.6pt;z-index:251729920;visibility:visible;mso-wrap-style:square;mso-width-percent:0;mso-height-percent:0;mso-wrap-distance-left:9pt;mso-wrap-distance-top:0;mso-wrap-distance-right:9pt;mso-wrap-distance-bottom:0;mso-position-horizontal:absolute;mso-position-horizontal-relative:text;mso-position-vertical:absolute;mso-position-vertical-relative:text;mso-width-percent:0;mso-height-percent:0;mso-width-relative:margin;mso-height-relative:margin;v-text-anchor:top" o:gfxdata="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" strokeweight="1pt">
                 <v:textbox>
                   <w:txbxContent>
                     <w:p>
@@ -3434,7 +3318,7 @@
         <mc:AlternateContent>
           <mc:Choice Requires="wps">
             <w:drawing>
-              <wp:anchor distT="0" distB="0" distL="114300" distR="114300" simplePos="0" relativeHeight="251728896" behindDoc="0" locked="0" layoutInCell="1" allowOverlap="1" wp14:anchorId="6CFB9317" wp14:editId="0A46C0FC">
+              <wp:anchor distT="0" distB="0" distL="114300" distR="114300" simplePos="0" relativeHeight="251728896" behindDoc="0" locked="0" layoutInCell="1" allowOverlap="1" wp14:anchorId="23A2DC88" wp14:editId="39F31843">
                 <wp:simplePos x="0" y="0"/>
                 <wp:positionH relativeFrom="column">
                   <wp:posOffset>4703445</wp:posOffset>
@@ -3506,7 +3390,7 @@
         <mc:AlternateContent>
           <mc:Choice Requires="wps">
             <w:drawing>
-              <wp:anchor distT="0" distB="0" distL="114300" distR="114300" simplePos="0" relativeHeight="251727872" behindDoc="0" locked="0" layoutInCell="1" allowOverlap="1" wp14:anchorId="57663F1D" wp14:editId="089024E3">
+              <wp:anchor distT="0" distB="0" distL="114300" distR="114300" simplePos="0" relativeHeight="251727872" behindDoc="0" locked="0" layoutInCell="1" allowOverlap="1" wp14:anchorId="3DF6876D" wp14:editId="35B62635">
                 <wp:simplePos x="0" y="0"/>
                 <wp:positionH relativeFrom="column">
                   <wp:posOffset>1438275</wp:posOffset>
@@ -3578,7 +3462,7 @@
         <mc:AlternateContent>
           <mc:Choice Requires="wps">
             <w:drawing>
-              <wp:anchor distT="0" distB="0" distL="114300" distR="114300" simplePos="0" relativeHeight="251726848" behindDoc="0" locked="0" layoutInCell="1" allowOverlap="1" wp14:anchorId="1CE3DAC7" wp14:editId="6C4CD49D">
+              <wp:anchor distT="0" distB="0" distL="114300" distR="114300" simplePos="0" relativeHeight="251726848" behindDoc="0" locked="0" layoutInCell="1" allowOverlap="1" wp14:anchorId="27E48F47" wp14:editId="06597056">
                 <wp:simplePos x="0" y="0"/>
                 <wp:positionH relativeFrom="column">
                   <wp:posOffset>1428750</wp:posOffset>
@@ -3646,7 +3530,7 @@
         <mc:AlternateContent>
           <mc:Choice Requires="wps">
             <w:drawing>
-              <wp:anchor distT="0" distB="0" distL="114300" distR="114300" simplePos="0" relativeHeight="251725824" behindDoc="0" locked="0" layoutInCell="1" allowOverlap="1" wp14:anchorId="5A858072" wp14:editId="4E9D8787">
+              <wp:anchor distT="0" distB="0" distL="114300" distR="114300" simplePos="0" relativeHeight="251725824" behindDoc="0" locked="0" layoutInCell="1" allowOverlap="1" wp14:anchorId="3037490B" wp14:editId="53F9EE81">
                 <wp:simplePos x="0" y="0"/>
                 <wp:positionH relativeFrom="column">
                   <wp:posOffset>1910715</wp:posOffset>
@@ -3718,7 +3602,7 @@
         <mc:AlternateContent>
           <mc:Choice Requires="wps">
             <w:drawing>
-              <wp:anchor distT="0" distB="0" distL="114300" distR="114300" simplePos="0" relativeHeight="251720704" behindDoc="0" locked="0" layoutInCell="1" allowOverlap="1" wp14:anchorId="0C653863" wp14:editId="2230E87C">
+              <wp:anchor distT="0" distB="0" distL="114300" distR="114300" simplePos="0" relativeHeight="251720704" behindDoc="0" locked="0" layoutInCell="1" allowOverlap="1" wp14:anchorId="363FBDF4" wp14:editId="4667137B">
                 <wp:simplePos x="0" y="0"/>
                 <wp:positionH relativeFrom="column">
                   <wp:posOffset>1314450</wp:posOffset>
@@ -3799,7 +3683,7 @@
           </mc:Choice>
           <mc:Fallback>
             <w:pict>
-              <v:shape id="_x0000_s1043" type="#_x0000_t202" style="position:absolute;margin-left:103.5pt;margin-top:46.15pt;width:97.2pt;height:54.75pt;z-index:251720704;visibility:visible;mso-wrap-style:square;mso-width-percent:0;mso-height-percent:0;mso-wrap-distance-left:9pt;mso-wrap-distance-top:0;mso-wrap-distance-right:9pt;mso-wrap-distance-bottom:0;mso-position-horizontal:absolute;mso-position-horizontal-relative:text;mso-position-vertical:absolute;mso-position-vertical-relative:text;mso-width-percent:0;mso-height-percent:0;mso-width-relative:margin;mso-height-relative:margin;v-text-anchor:top" o:gfxdata="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" strokeweight="1pt">
+              <v:shape id="_x0000_s1042" type="#_x0000_t202" style="position:absolute;margin-left:103.5pt;margin-top:46.15pt;width:97.2pt;height:54.75pt;z-index:251720704;visibility:visible;mso-wrap-style:square;mso-width-percent:0;mso-height-percent:0;mso-wrap-distance-left:9pt;mso-wrap-distance-top:0;mso-wrap-distance-right:9pt;mso-wrap-distance-bottom:0;mso-position-horizontal:absolute;mso-position-horizontal-relative:text;mso-position-vertical:absolute;mso-position-vertical-relative:text;mso-width-percent:0;mso-height-percent:0;mso-width-relative:margin;mso-height-relative:margin;v-text-anchor:top" o:gfxdata="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" strokeweight="1pt">
                 <v:textbox>
                   <w:txbxContent>
                     <w:p>
@@ -3835,7 +3719,7 @@
         <mc:AlternateContent>
           <mc:Choice Requires="wps">
             <w:drawing>
-              <wp:anchor distT="0" distB="0" distL="114300" distR="114300" simplePos="0" relativeHeight="251723776" behindDoc="0" locked="0" layoutInCell="1" allowOverlap="1" wp14:anchorId="4953B191" wp14:editId="2ACFDD52">
+              <wp:anchor distT="0" distB="0" distL="114300" distR="114300" simplePos="0" relativeHeight="251723776" behindDoc="0" locked="0" layoutInCell="1" allowOverlap="1" wp14:anchorId="7B63275A" wp14:editId="25E9A773">
                 <wp:simplePos x="0" y="0"/>
                 <wp:positionH relativeFrom="column">
                   <wp:posOffset>1920240</wp:posOffset>
@@ -3907,7 +3791,7 @@
         <mc:AlternateContent>
           <mc:Choice Requires="wps">
             <w:drawing>
-              <wp:anchor distT="0" distB="0" distL="114300" distR="114300" simplePos="0" relativeHeight="251741184" behindDoc="0" locked="0" layoutInCell="1" allowOverlap="1" wp14:anchorId="036A5DDF" wp14:editId="229FE7A4">
+              <wp:anchor distT="0" distB="0" distL="114300" distR="114300" simplePos="0" relativeHeight="251741184" behindDoc="0" locked="0" layoutInCell="1" allowOverlap="1" wp14:anchorId="0FC9B515" wp14:editId="483492FC">
                 <wp:simplePos x="0" y="0"/>
                 <wp:positionH relativeFrom="column">
                   <wp:posOffset>4237990</wp:posOffset>
@@ -3979,7 +3863,7 @@
         <mc:AlternateContent>
           <mc:Choice Requires="wps">
             <w:drawing>
-              <wp:anchor distT="0" distB="0" distL="114300" distR="114300" simplePos="0" relativeHeight="251721728" behindDoc="0" locked="0" layoutInCell="1" allowOverlap="1" wp14:anchorId="6B8637D2" wp14:editId="17186ACD">
+              <wp:anchor distT="0" distB="0" distL="114300" distR="114300" simplePos="0" relativeHeight="251721728" behindDoc="0" locked="0" layoutInCell="1" allowOverlap="1" wp14:anchorId="23F7BBC5" wp14:editId="71EB2F75">
                 <wp:simplePos x="0" y="0"/>
                 <wp:positionH relativeFrom="column">
                   <wp:posOffset>3375660</wp:posOffset>
@@ -4049,7 +3933,7 @@
           </mc:Choice>
           <mc:Fallback>
             <w:pict>
-              <v:shape id="_x0000_s1044" type="#_x0000_t202" style="position:absolute;margin-left:265.8pt;margin-top:44.7pt;width:67.8pt;height:23.4pt;z-index:251721728;visibility:visible;mso-wrap-style:square;mso-width-percent:0;mso-height-percent:0;mso-wrap-distance-left:9pt;mso-wrap-distance-top:0;mso-wrap-distance-right:9pt;mso-wrap-distance-bottom:0;mso-position-horizontal:absolute;mso-position-horizontal-relative:text;mso-position-vertical:absolute;mso-position-vertical-relative:text;mso-width-percent:0;mso-height-percent:0;mso-width-relative:margin;mso-height-relative:margin;v-text-anchor:top" o:gfxdata="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" strokeweight="1pt">
+              <v:shape id="_x0000_s1043" type="#_x0000_t202" style="position:absolute;margin-left:265.8pt;margin-top:44.7pt;width:67.8pt;height:23.4pt;z-index:251721728;visibility:visible;mso-wrap-style:square;mso-width-percent:0;mso-height-percent:0;mso-wrap-distance-left:9pt;mso-wrap-distance-top:0;mso-wrap-distance-right:9pt;mso-wrap-distance-bottom:0;mso-position-horizontal:absolute;mso-position-horizontal-relative:text;mso-position-vertical:absolute;mso-position-vertical-relative:text;mso-width-percent:0;mso-height-percent:0;mso-width-relative:margin;mso-height-relative:margin;v-text-anchor:top" o:gfxdata="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" strokeweight="1pt">
                 <v:textbox>
                   <w:txbxContent>
                     <w:p>
@@ -4074,7 +3958,7 @@
         <mc:AlternateContent>
           <mc:Choice Requires="wps">
             <w:drawing>
-              <wp:anchor distT="0" distB="0" distL="114300" distR="114300" simplePos="0" relativeHeight="251722752" behindDoc="0" locked="0" layoutInCell="1" allowOverlap="1" wp14:anchorId="1EC60986" wp14:editId="2E68255C">
+              <wp:anchor distT="0" distB="0" distL="114300" distR="114300" simplePos="0" relativeHeight="251722752" behindDoc="0" locked="0" layoutInCell="1" allowOverlap="1" wp14:anchorId="668892DD" wp14:editId="20770FC3">
                 <wp:simplePos x="0" y="0"/>
                 <wp:positionH relativeFrom="column">
                   <wp:posOffset>3337560</wp:posOffset>
@@ -4146,7 +4030,7 @@
         <mc:AlternateContent>
           <mc:Choice Requires="wps">
             <w:drawing>
-              <wp:anchor distT="0" distB="0" distL="114300" distR="114300" simplePos="0" relativeHeight="251724800" behindDoc="0" locked="0" layoutInCell="1" allowOverlap="1" wp14:anchorId="6C6DFF6E" wp14:editId="52ED03F7">
+              <wp:anchor distT="0" distB="0" distL="114300" distR="114300" simplePos="0" relativeHeight="251724800" behindDoc="0" locked="0" layoutInCell="1" allowOverlap="1" wp14:anchorId="12A47FC3" wp14:editId="4BC62019">
                 <wp:simplePos x="0" y="0"/>
                 <wp:positionH relativeFrom="column">
                   <wp:posOffset>3810000</wp:posOffset>
@@ -4218,7 +4102,7 @@
         <mc:AlternateContent>
           <mc:Choice Requires="wps">
             <w:drawing>
-              <wp:anchor distT="0" distB="0" distL="114300" distR="114300" simplePos="0" relativeHeight="251716608" behindDoc="0" locked="0" layoutInCell="1" allowOverlap="1" wp14:anchorId="69BDEEDF" wp14:editId="3681E08A">
+              <wp:anchor distT="0" distB="0" distL="114300" distR="114300" simplePos="0" relativeHeight="251716608" behindDoc="0" locked="0" layoutInCell="1" allowOverlap="1" wp14:anchorId="0ACA4B22" wp14:editId="0DB107FC">
                 <wp:simplePos x="0" y="0"/>
                 <wp:positionH relativeFrom="column">
                   <wp:posOffset>1920240</wp:posOffset>
@@ -4290,7 +4174,7 @@
         <mc:AlternateContent>
           <mc:Choice Requires="wps">
             <w:drawing>
-              <wp:anchor distT="0" distB="0" distL="114300" distR="114300" simplePos="0" relativeHeight="251719680" behindDoc="0" locked="0" layoutInCell="1" allowOverlap="1" wp14:anchorId="2F8FEDD1" wp14:editId="3FA3430B">
+              <wp:anchor distT="0" distB="0" distL="114300" distR="114300" simplePos="0" relativeHeight="251719680" behindDoc="0" locked="0" layoutInCell="1" allowOverlap="1" wp14:anchorId="5B8BFD9A" wp14:editId="248CD97C">
                 <wp:simplePos x="0" y="0"/>
                 <wp:positionH relativeFrom="column">
                   <wp:posOffset>2480310</wp:posOffset>
@@ -4360,7 +4244,7 @@
           </mc:Choice>
           <mc:Fallback>
             <w:pict>
-              <v:shape id="_x0000_s1045" type="#_x0000_t202" style="position:absolute;margin-left:195.3pt;margin-top:5.55pt;width:67.8pt;height:23.4pt;z-index:251719680;visibility:visible;mso-wrap-style:square;mso-width-percent:0;mso-height-percent:0;mso-wrap-distance-left:9pt;mso-wrap-distance-top:0;mso-wrap-distance-right:9pt;mso-wrap-distance-bottom:0;mso-position-horizontal:absolute;mso-position-horizontal-relative:text;mso-position-vertical:absolute;mso-position-vertical-relative:text;mso-width-percent:0;mso-height-percent:0;mso-width-relative:margin;mso-height-relative:margin;v-text-anchor:top" o:gfxdata="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" strokeweight="1pt">
+              <v:shape id="_x0000_s1044" type="#_x0000_t202" style="position:absolute;margin-left:195.3pt;margin-top:5.55pt;width:67.8pt;height:23.4pt;z-index:251719680;visibility:visible;mso-wrap-style:square;mso-width-percent:0;mso-height-percent:0;mso-wrap-distance-left:9pt;mso-wrap-distance-top:0;mso-wrap-distance-right:9pt;mso-wrap-distance-bottom:0;mso-position-horizontal:absolute;mso-position-horizontal-relative:text;mso-position-vertical:absolute;mso-position-vertical-relative:text;mso-width-percent:0;mso-height-percent:0;mso-width-relative:margin;mso-height-relative:margin;v-text-anchor:top" o:gfxdata="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" strokeweight="1pt">
                 <v:textbox>
                   <w:txbxContent>
                     <w:p>
@@ -4568,6 +4452,124 @@
           <w:u w:val="single"/>
         </w:rPr>
       </w:pPr>
+      <w:r>
+        <w:rPr>
+          <w:noProof/>
+        </w:rPr>
+        <mc:AlternateContent>
+          <mc:Choice Requires="wps">
+            <w:drawing>
+              <wp:anchor distT="0" distB="0" distL="114300" distR="114300" simplePos="0" relativeHeight="251748352" behindDoc="0" locked="0" layoutInCell="1" allowOverlap="1" wp14:anchorId="13D1473C" wp14:editId="5EA68556">
+                <wp:simplePos x="0" y="0"/>
+                <wp:positionH relativeFrom="column">
+                  <wp:posOffset>5836920</wp:posOffset>
+                </wp:positionH>
+                <wp:positionV relativeFrom="paragraph">
+                  <wp:posOffset>127635</wp:posOffset>
+                </wp:positionV>
+                <wp:extent cx="775335" cy="297180"/>
+                <wp:effectExtent l="0" t="0" r="24765" b="26670"/>
+                <wp:wrapNone/>
+                <wp:docPr id="53" name="Text Box 53"/>
+                <wp:cNvGraphicFramePr>
+                  <a:graphicFrameLocks xmlns:a="http://schemas.openxmlformats.org/drawingml/2006/main"/>
+                </wp:cNvGraphicFramePr>
+                <a:graphic xmlns:a="http://schemas.openxmlformats.org/drawingml/2006/main">
+                  <a:graphicData uri="http://schemas.microsoft.com/office/word/2010/wordprocessingShape">
+                    <wps:wsp>
+                      <wps:cNvSpPr txBox="1">
+                        <a:spLocks noChangeArrowheads="1"/>
+                      </wps:cNvSpPr>
+                      <wps:spPr bwMode="auto">
+                        <a:xfrm>
+                          <a:off x="0" y="0"/>
+                          <a:ext cx="775335" cy="297180"/>
+                        </a:xfrm>
+                        <a:prstGeom prst="rect">
+                          <a:avLst/>
+                        </a:prstGeom>
+                        <a:ln>
+                          <a:headEnd/>
+                          <a:tailEnd/>
+                        </a:ln>
+                      </wps:spPr>
+                      <wps:style>
+                        <a:lnRef idx="2">
+                          <a:schemeClr val="accent2"/>
+                        </a:lnRef>
+                        <a:fillRef idx="1">
+                          <a:schemeClr val="lt1"/>
+                        </a:fillRef>
+                        <a:effectRef idx="0">
+                          <a:schemeClr val="accent2"/>
+                        </a:effectRef>
+                        <a:fontRef idx="minor">
+                          <a:schemeClr val="dk1"/>
+                        </a:fontRef>
+                      </wps:style>
+                      <wps:txbx>
+                        <w:txbxContent>
+                          <w:p>
+                            <w:pPr>
+                              <w:jc w:val="center"/>
+                              <w:rPr>
+                                <w:b/>
+                                <w:color w:val="FF0000"/>
+                              </w:rPr>
+                            </w:pPr>
+                            <w:r>
+                              <w:rPr>
+                                <w:b/>
+                                <w:color w:val="FF0000"/>
+                              </w:rPr>
+                              <w:t>Exit</w:t>
+                            </w:r>
+                          </w:p>
+                        </w:txbxContent>
+                      </wps:txbx>
+                      <wps:bodyPr rot="0" vert="horz" wrap="square" lIns="91440" tIns="45720" rIns="91440" bIns="45720" anchor="t" anchorCtr="0">
+                        <a:noAutofit/>
+                      </wps:bodyPr>
+                    </wps:wsp>
+                  </a:graphicData>
+                </a:graphic>
+                <wp14:sizeRelH relativeFrom="margin">
+                  <wp14:pctWidth>0</wp14:pctWidth>
+                </wp14:sizeRelH>
+                <wp14:sizeRelV relativeFrom="margin">
+                  <wp14:pctHeight>0</wp14:pctHeight>
+                </wp14:sizeRelV>
+              </wp:anchor>
+            </w:drawing>
+          </mc:Choice>
+          <mc:Fallback>
+            <w:pict>
+              <v:shape id="Text Box 53" o:spid="_x0000_s1045" type="#_x0000_t202" style="position:absolute;left:0;text-align:left;margin-left:459.6pt;margin-top:10.05pt;width:61.05pt;height:23.4pt;z-index:251748352;visibility:visible;mso-wrap-style:square;mso-width-percent:0;mso-height-percent:0;mso-wrap-distance-left:9pt;mso-wrap-distance-top:0;mso-wrap-distance-right:9pt;mso-wrap-distance-bottom:0;mso-position-horizontal:absolute;mso-position-horizontal-relative:text;mso-position-vertical:absolute;mso-position-vertical-relative:text;mso-width-percent:0;mso-height-percent:0;mso-width-relative:margin;mso-height-relative:margin;v-text-anchor:top" o:gfxdata="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" fillcolor="white [3201]" strokecolor="#c0504d [3205]" strokeweight="2pt">
+                <v:textbox>
+                  <w:txbxContent>
+                    <w:p>
+                      <w:pPr>
+                        <w:jc w:val="center"/>
+                        <w:rPr>
+                          <w:b/>
+                          <w:color w:val="FF0000"/>
+                        </w:rPr>
+                      </w:pPr>
+                      <w:r>
+                        <w:rPr>
+                          <w:b/>
+                          <w:color w:val="FF0000"/>
+                        </w:rPr>
+                        <w:t>Exit</w:t>
+                      </w:r>
+                    </w:p>
+                  </w:txbxContent>
+                </v:textbox>
+              </v:shape>
+            </w:pict>
+          </mc:Fallback>
+        </mc:AlternateContent>
+      </w:r>
     </w:p>
     <w:p>
       <w:pPr>
@@ -5408,13 +5410,13 @@
               <wp:anchor distT="0" distB="0" distL="114300" distR="114300" simplePos="0" relativeHeight="251767808" behindDoc="0" locked="0" layoutInCell="1" allowOverlap="1" wp14:anchorId="73CBBA97" wp14:editId="69C21575">
                 <wp:simplePos x="0" y="0"/>
                 <wp:positionH relativeFrom="column">
-                  <wp:posOffset>2546350</wp:posOffset>
+                  <wp:posOffset>2541181</wp:posOffset>
                 </wp:positionH>
                 <wp:positionV relativeFrom="paragraph">
-                  <wp:posOffset>139700</wp:posOffset>
+                  <wp:posOffset>134710</wp:posOffset>
                 </wp:positionV>
-                <wp:extent cx="775335" cy="238125"/>
-                <wp:effectExtent l="0" t="0" r="24765" b="28575"/>
+                <wp:extent cx="775335" cy="249422"/>
+                <wp:effectExtent l="0" t="0" r="24765" b="17780"/>
                 <wp:wrapNone/>
                 <wp:docPr id="262" name="Text Box 262"/>
                 <wp:cNvGraphicFramePr>
@@ -5429,7 +5431,7 @@
                       <wps:spPr bwMode="auto">
                         <a:xfrm>
                           <a:off x="0" y="0"/>
-                          <a:ext cx="775335" cy="238125"/>
+                          <a:ext cx="775335" cy="249422"/>
                         </a:xfrm>
                         <a:prstGeom prst="rect">
                           <a:avLst/>
@@ -5490,7 +5492,7 @@
           </mc:Choice>
           <mc:Fallback>
             <w:pict>
-              <v:shape id="Text Box 262" o:spid="_x0000_s1051" type="#_x0000_t202" style="position:absolute;left:0;text-align:left;margin-left:200.5pt;margin-top:11pt;width:61.05pt;height:18.75pt;z-index:251767808;visibility:visible;mso-wrap-style:square;mso-width-percent:0;mso-height-percent:0;mso-wrap-distance-left:9pt;mso-wrap-distance-top:0;mso-wrap-distance-right:9pt;mso-wrap-distance-bottom:0;mso-position-horizontal:absolute;mso-position-horizontal-relative:text;mso-position-vertical:absolute;mso-position-vertical-relative:text;mso-width-percent:0;mso-height-percent:0;mso-width-relative:margin;mso-height-relative:margin;v-text-anchor:top" o:gfxdata="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" fillcolor="white [3201]" strokecolor="#c0504d [3205]" strokeweight="2pt">
+              <v:shape id="Text Box 262" o:spid="_x0000_s1051" type="#_x0000_t202" style="position:absolute;left:0;text-align:left;margin-left:200.1pt;margin-top:10.6pt;width:61.05pt;height:19.65pt;z-index:251767808;visibility:visible;mso-wrap-style:square;mso-width-percent:0;mso-height-percent:0;mso-wrap-distance-left:9pt;mso-wrap-distance-top:0;mso-wrap-distance-right:9pt;mso-wrap-distance-bottom:0;mso-position-horizontal:absolute;mso-position-horizontal-relative:text;mso-position-vertical:absolute;mso-position-vertical-relative:text;mso-width-percent:0;mso-height-percent:0;mso-width-relative:margin;mso-height-relative:margin;v-text-anchor:top" o:gfxdata="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" fillcolor="white [3201]" strokecolor="#c0504d [3205]" strokeweight="2pt">
                 <v:textbox>
                   <w:txbxContent>
                     <w:p>
@@ -13738,8 +13740,6 @@
           <w:u w:val="single"/>
         </w:rPr>
       </w:pPr>
-      <w:bookmarkStart w:id="0" w:name="_GoBack"/>
-      <w:bookmarkEnd w:id="0"/>
     </w:p>
     <w:p>
       <w:pPr>

</xml_diff>